<commit_message>
Added EditContact to DB docs
</commit_message>
<xml_diff>
--- a/docs/Database.docx
+++ b/docs/Database.docx
@@ -31,18 +31,8 @@
       <w:r>
         <w:t xml:space="preserve">The project database platform is </w:t>
       </w:r>
-      <w:proofErr w:type="spellStart"/>
-      <w:proofErr w:type="gramStart"/>
-      <w:r>
-        <w:t>mysql</w:t>
-      </w:r>
-      <w:proofErr w:type="spellEnd"/>
-      <w:r>
-        <w:t xml:space="preserve">  Ver</w:t>
-      </w:r>
-      <w:proofErr w:type="gramEnd"/>
-      <w:r>
-        <w:t xml:space="preserve"> 8.0.25-0ubuntu0.20.04.1 for Linux on x86_64 ((Ubuntu))</w:t>
+      <w:r>
+        <w:t>mysql  Ver 8.0.25-0ubuntu0.20.04.1 for Linux on x86_64 ((Ubuntu))</w:t>
       </w:r>
       <w:r>
         <w:t>. It will be the primary source of all user-related data and run on a Digital Ocean hosted server along with the API.</w:t>
@@ -57,47 +47,7 @@
       </w:r>
       <w:r>
         <w:tab/>
-        <w:t xml:space="preserve">To access the database, first connect to the Digital Ocean server through </w:t>
-      </w:r>
-      <w:proofErr w:type="spellStart"/>
-      <w:r>
-        <w:t>PuTTy</w:t>
-      </w:r>
-      <w:proofErr w:type="spellEnd"/>
-      <w:r>
-        <w:t xml:space="preserve"> or another capable software. Next, run the command ‘</w:t>
-      </w:r>
-      <w:proofErr w:type="spellStart"/>
-      <w:r>
-        <w:t>mysql</w:t>
-      </w:r>
-      <w:proofErr w:type="spellEnd"/>
-      <w:r>
-        <w:t xml:space="preserve"> -u </w:t>
-      </w:r>
-      <w:proofErr w:type="spellStart"/>
-      <w:r>
-        <w:t>insert_database_username_here</w:t>
-      </w:r>
-      <w:proofErr w:type="spellEnd"/>
-      <w:r>
-        <w:t xml:space="preserve"> -p’. Upon entering your </w:t>
-      </w:r>
-      <w:proofErr w:type="gramStart"/>
-      <w:r>
-        <w:t>password</w:t>
-      </w:r>
-      <w:proofErr w:type="gramEnd"/>
-      <w:r>
-        <w:t xml:space="preserve"> you will be given access to the database. Before continuing, run the command ‘use COP4331’ to set the target database to the </w:t>
-      </w:r>
-      <w:proofErr w:type="gramStart"/>
-      <w:r>
-        <w:t>project’s</w:t>
-      </w:r>
-      <w:proofErr w:type="gramEnd"/>
-      <w:r>
-        <w:t>.</w:t>
+        <w:t>To access the database, first connect to the Digital Ocean server through PuTTy or another capable software. Next, run the command ‘mysql -u insert_database_username_here -p’. Upon entering your password you will be given access to the database. Before continuing, run the command ‘use COP4331’ to set the target database to the project’s.</w:t>
       </w:r>
     </w:p>
     <w:p>
@@ -141,39 +91,7 @@
         <w:t>7</w:t>
       </w:r>
       <w:r>
-        <w:t xml:space="preserve"> columns named ID, </w:t>
-      </w:r>
-      <w:proofErr w:type="spellStart"/>
-      <w:r>
-        <w:t>DateCreated</w:t>
-      </w:r>
-      <w:proofErr w:type="spellEnd"/>
-      <w:r>
-        <w:t xml:space="preserve">, </w:t>
-      </w:r>
-      <w:proofErr w:type="spellStart"/>
-      <w:r>
-        <w:t>DateLastLoggedIn</w:t>
-      </w:r>
-      <w:proofErr w:type="spellEnd"/>
-      <w:r>
-        <w:t xml:space="preserve">, </w:t>
-      </w:r>
-      <w:proofErr w:type="spellStart"/>
-      <w:r>
-        <w:t>Firstname</w:t>
-      </w:r>
-      <w:proofErr w:type="spellEnd"/>
-      <w:r>
-        <w:t xml:space="preserve">, </w:t>
-      </w:r>
-      <w:proofErr w:type="spellStart"/>
-      <w:r>
-        <w:t>LastName</w:t>
-      </w:r>
-      <w:proofErr w:type="spellEnd"/>
-      <w:r>
-        <w:t xml:space="preserve">, Username, </w:t>
+        <w:t xml:space="preserve"> columns named ID, DateCreated, DateLastLoggedIn, Firstname, LastName, Username, </w:t>
       </w:r>
       <w:r>
         <w:t xml:space="preserve">and </w:t>
@@ -182,47 +100,7 @@
         <w:t>Password</w:t>
       </w:r>
       <w:r>
-        <w:t xml:space="preserve">. ID keeps track of the unique User ID for every user of the site in the form of an INT. </w:t>
-      </w:r>
-      <w:proofErr w:type="spellStart"/>
-      <w:r>
-        <w:t>DateCreated</w:t>
-      </w:r>
-      <w:proofErr w:type="spellEnd"/>
-      <w:r>
-        <w:t xml:space="preserve"> keeps track of the date and time that the user account was created in the form of a DATETIME. </w:t>
-      </w:r>
-      <w:proofErr w:type="spellStart"/>
-      <w:r>
-        <w:t>DateLastLoggedIn</w:t>
-      </w:r>
-      <w:proofErr w:type="spellEnd"/>
-      <w:r>
-        <w:t xml:space="preserve"> tracks the most recent date and time a user logged in to the site and is represented as a DATETIME as well. FirstName and </w:t>
-      </w:r>
-      <w:proofErr w:type="spellStart"/>
-      <w:r>
-        <w:t>LastName</w:t>
-      </w:r>
-      <w:proofErr w:type="spellEnd"/>
-      <w:r>
-        <w:t xml:space="preserve"> are the first and last names of the suer respectively and are both represented as </w:t>
-      </w:r>
-      <w:proofErr w:type="gramStart"/>
-      <w:r>
-        <w:t>VARCHAR(</w:t>
-      </w:r>
-      <w:proofErr w:type="gramEnd"/>
-      <w:r>
-        <w:t xml:space="preserve">50). Username and Password are also </w:t>
-      </w:r>
-      <w:proofErr w:type="gramStart"/>
-      <w:r>
-        <w:t>VARCHAR(</w:t>
-      </w:r>
-      <w:proofErr w:type="gramEnd"/>
-      <w:r>
-        <w:t>50)s and store the username and the password of each user respectively.</w:t>
+        <w:t>. ID keeps track of the unique User ID for every user of the site in the form of an INT. DateCreated keeps track of the date and time that the user account was created in the form of a DATETIME. DateLastLoggedIn tracks the most recent date and time a user logged in to the site and is represented as a DATETIME as well. FirstName and LastName are the first and last names of the suer respectively and are both represented as VARCHAR(50). Username and Password are also VARCHAR(50)s and store the username and the password of each user respectively.</w:t>
       </w:r>
       <w:r>
         <w:br/>
@@ -299,7 +177,6 @@
                 <w:color w:val="000000"/>
               </w:rPr>
             </w:pPr>
-            <w:proofErr w:type="spellStart"/>
             <w:r>
               <w:rPr>
                 <w:rFonts w:ascii="Calibri" w:eastAsia="Times New Roman" w:hAnsi="Calibri" w:cs="Calibri"/>
@@ -307,7 +184,6 @@
               </w:rPr>
               <w:t>DateCreated</w:t>
             </w:r>
-            <w:proofErr w:type="spellEnd"/>
           </w:p>
         </w:tc>
         <w:tc>
@@ -332,7 +208,6 @@
                 <w:color w:val="000000"/>
               </w:rPr>
             </w:pPr>
-            <w:proofErr w:type="spellStart"/>
             <w:r>
               <w:rPr>
                 <w:rFonts w:ascii="Calibri" w:eastAsia="Times New Roman" w:hAnsi="Calibri" w:cs="Calibri"/>
@@ -340,7 +215,6 @@
               </w:rPr>
               <w:t>DateLastLoggedIn</w:t>
             </w:r>
-            <w:proofErr w:type="spellEnd"/>
           </w:p>
         </w:tc>
         <w:tc>
@@ -396,7 +270,6 @@
                 <w:color w:val="000000"/>
               </w:rPr>
             </w:pPr>
-            <w:proofErr w:type="spellStart"/>
             <w:r>
               <w:rPr>
                 <w:rFonts w:ascii="Calibri" w:eastAsia="Times New Roman" w:hAnsi="Calibri" w:cs="Calibri"/>
@@ -404,7 +277,6 @@
               </w:rPr>
               <w:t>LastName</w:t>
             </w:r>
-            <w:proofErr w:type="spellEnd"/>
           </w:p>
         </w:tc>
         <w:tc>
@@ -623,7 +495,6 @@
                 <w:color w:val="000000"/>
               </w:rPr>
             </w:pPr>
-            <w:proofErr w:type="spellStart"/>
             <w:r>
               <w:rPr>
                 <w:rFonts w:ascii="Calibri" w:eastAsia="Times New Roman" w:hAnsi="Calibri" w:cs="Calibri"/>
@@ -631,7 +502,6 @@
               </w:rPr>
               <w:t>Leinecker</w:t>
             </w:r>
-            <w:proofErr w:type="spellEnd"/>
           </w:p>
         </w:tc>
         <w:tc>
@@ -656,7 +526,6 @@
                 <w:color w:val="000000"/>
               </w:rPr>
             </w:pPr>
-            <w:proofErr w:type="spellStart"/>
             <w:r>
               <w:rPr>
                 <w:rFonts w:ascii="Calibri" w:eastAsia="Times New Roman" w:hAnsi="Calibri" w:cs="Calibri"/>
@@ -664,7 +533,6 @@
               </w:rPr>
               <w:t>RickL</w:t>
             </w:r>
-            <w:proofErr w:type="spellEnd"/>
           </w:p>
         </w:tc>
         <w:tc>
@@ -883,7 +751,6 @@
                 <w:color w:val="000000"/>
               </w:rPr>
             </w:pPr>
-            <w:proofErr w:type="spellStart"/>
             <w:r>
               <w:rPr>
                 <w:rFonts w:ascii="Calibri" w:eastAsia="Times New Roman" w:hAnsi="Calibri" w:cs="Calibri"/>
@@ -891,7 +758,6 @@
               </w:rPr>
               <w:t>TestAccount</w:t>
             </w:r>
-            <w:proofErr w:type="spellEnd"/>
           </w:p>
         </w:tc>
         <w:tc>
@@ -1160,87 +1026,7 @@
         </w:numPr>
       </w:pPr>
       <w:r>
-        <w:t xml:space="preserve">Contacts: The primary database table for storing user contact information. It has 7 columns named ID, </w:t>
-      </w:r>
-      <w:proofErr w:type="spellStart"/>
-      <w:r>
-        <w:t>DateCreated</w:t>
-      </w:r>
-      <w:proofErr w:type="spellEnd"/>
-      <w:r>
-        <w:t xml:space="preserve">, FirstName, </w:t>
-      </w:r>
-      <w:proofErr w:type="spellStart"/>
-      <w:r>
-        <w:t>LastName</w:t>
-      </w:r>
-      <w:proofErr w:type="spellEnd"/>
-      <w:r>
-        <w:t xml:space="preserve">, Phone, Email, and </w:t>
-      </w:r>
-      <w:proofErr w:type="spellStart"/>
-      <w:r>
-        <w:t>ContactID</w:t>
-      </w:r>
-      <w:proofErr w:type="spellEnd"/>
-      <w:r>
-        <w:t xml:space="preserve">. ID is an INT </w:t>
-      </w:r>
-      <w:proofErr w:type="spellStart"/>
-      <w:r>
-        <w:t>reperesenting</w:t>
-      </w:r>
-      <w:proofErr w:type="spellEnd"/>
-      <w:r>
-        <w:t xml:space="preserve"> a unique contact identifier for each contact added. </w:t>
-      </w:r>
-      <w:proofErr w:type="spellStart"/>
-      <w:r>
-        <w:t>DateCreated</w:t>
-      </w:r>
-      <w:proofErr w:type="spellEnd"/>
-      <w:r>
-        <w:t xml:space="preserve"> is a DATETIME keeping track of when the contact was added. FirstName and </w:t>
-      </w:r>
-      <w:proofErr w:type="spellStart"/>
-      <w:r>
-        <w:t>LastName</w:t>
-      </w:r>
-      <w:proofErr w:type="spellEnd"/>
-      <w:r>
-        <w:t xml:space="preserve"> are </w:t>
-      </w:r>
-      <w:proofErr w:type="gramStart"/>
-      <w:r>
-        <w:t>VARCHAR(</w:t>
-      </w:r>
-      <w:proofErr w:type="gramEnd"/>
-      <w:r>
-        <w:t xml:space="preserve">50)s that store the first and last name of the contact respectively. Phone is a </w:t>
-      </w:r>
-      <w:proofErr w:type="gramStart"/>
-      <w:r>
-        <w:t>VARCHAR(</w:t>
-      </w:r>
-      <w:proofErr w:type="gramEnd"/>
-      <w:r>
-        <w:t xml:space="preserve">50) that stores the phone number of the contact. Email is a </w:t>
-      </w:r>
-      <w:proofErr w:type="gramStart"/>
-      <w:r>
-        <w:t>VARCHAR(</w:t>
-      </w:r>
-      <w:proofErr w:type="gramEnd"/>
-      <w:r>
-        <w:t xml:space="preserve">50) that stores the mail address of the contact. </w:t>
-      </w:r>
-      <w:proofErr w:type="spellStart"/>
-      <w:r>
-        <w:t>ContactID</w:t>
-      </w:r>
-      <w:proofErr w:type="spellEnd"/>
-      <w:r>
-        <w:t xml:space="preserve"> is an INT that keeps track of which User ID is associated with the contact.</w:t>
+        <w:t>Contacts: The primary database table for storing user contact information. It has 7 columns named ID, DateCreated, FirstName, LastName, Phone, Email, and ContactID. ID is an INT reperesenting a unique contact identifier for each contact added. DateCreated is a DATETIME keeping track of when the contact was added. FirstName and LastName are VARCHAR(50)s that store the first and last name of the contact respectively. Phone is a VARCHAR(50) that stores the phone number of the contact. Email is a VARCHAR(50) that stores the mail address of the contact. ContactID is an INT that keeps track of which User ID is associated with the contact.</w:t>
       </w:r>
     </w:p>
     <w:p/>
@@ -1318,7 +1104,6 @@
                 <w:color w:val="000000"/>
               </w:rPr>
             </w:pPr>
-            <w:proofErr w:type="spellStart"/>
             <w:r>
               <w:rPr>
                 <w:rFonts w:ascii="Calibri" w:eastAsia="Times New Roman" w:hAnsi="Calibri" w:cs="Calibri"/>
@@ -1326,7 +1111,6 @@
               </w:rPr>
               <w:t>DateCreated</w:t>
             </w:r>
-            <w:proofErr w:type="spellEnd"/>
           </w:p>
         </w:tc>
         <w:tc>
@@ -1382,7 +1166,6 @@
                 <w:color w:val="000000"/>
               </w:rPr>
             </w:pPr>
-            <w:proofErr w:type="spellStart"/>
             <w:r>
               <w:rPr>
                 <w:rFonts w:ascii="Calibri" w:eastAsia="Times New Roman" w:hAnsi="Calibri" w:cs="Calibri"/>
@@ -1390,7 +1173,6 @@
               </w:rPr>
               <w:t>LastName</w:t>
             </w:r>
-            <w:proofErr w:type="spellEnd"/>
           </w:p>
         </w:tc>
         <w:tc>
@@ -1477,7 +1259,6 @@
                 <w:color w:val="000000"/>
               </w:rPr>
             </w:pPr>
-            <w:proofErr w:type="spellStart"/>
             <w:r>
               <w:rPr>
                 <w:rFonts w:ascii="Calibri" w:eastAsia="Times New Roman" w:hAnsi="Calibri" w:cs="Calibri"/>
@@ -1485,7 +1266,6 @@
               </w:rPr>
               <w:t>ContactID</w:t>
             </w:r>
-            <w:proofErr w:type="spellEnd"/>
           </w:p>
         </w:tc>
       </w:tr>
@@ -2175,13 +1955,8 @@
     <w:p/>
     <w:p>
       <w:r>
-        <w:t xml:space="preserve">In this example, Pizza Hut is a contact of Fake Person and Dwayne Johnson is a contact of Rick </w:t>
-      </w:r>
-      <w:proofErr w:type="spellStart"/>
-      <w:r>
-        <w:t>Leinecker</w:t>
-      </w:r>
-      <w:proofErr w:type="spellEnd"/>
+        <w:t>In this example, Pizza Hut is a contact of Fake Person and Dwayne Johnson is a contact of Rick Leinecker</w:t>
+      </w:r>
       <w:r>
         <w:t>.</w:t>
       </w:r>
@@ -2219,31 +1994,7 @@
         </w:numPr>
       </w:pPr>
       <w:r>
-        <w:t xml:space="preserve">Login: Will search through the Users table and return a User ID if it finds a row with a matching Username and Password pair to the passed in parameters. Will return NULL otherwise. [Parameters are </w:t>
-      </w:r>
-      <w:proofErr w:type="spellStart"/>
-      <w:r>
-        <w:t>usr</w:t>
-      </w:r>
-      <w:proofErr w:type="spellEnd"/>
-      <w:r>
-        <w:t xml:space="preserve"> &lt;</w:t>
-      </w:r>
-      <w:proofErr w:type="gramStart"/>
-      <w:r>
-        <w:t>VARCHAR(</w:t>
-      </w:r>
-      <w:proofErr w:type="gramEnd"/>
-      <w:r>
-        <w:t xml:space="preserve">50)&gt; and </w:t>
-      </w:r>
-      <w:proofErr w:type="spellStart"/>
-      <w:r>
-        <w:t>pwd</w:t>
-      </w:r>
-      <w:proofErr w:type="spellEnd"/>
-      <w:r>
-        <w:t xml:space="preserve"> &lt;VARCHAR(50)&gt;]</w:t>
+        <w:t>Login: Will search through the Users table and return a User ID if it finds a row with a matching Username and Password pair to the passed in parameters. Will return NULL otherwise. [Parameters are usr &lt;VARCHAR(50)&gt; and pwd &lt;VARCHAR(50)&gt;]</w:t>
       </w:r>
       <w:r>
         <w:br/>
@@ -2260,45 +2011,8 @@
       <w:r>
         <w:t xml:space="preserve">Register: Will search the Users table to make sure that there is no Username that matches the one passed in with the parameters. If there are none, it will add the user and return the User ID. Otherwise it will return NULL. [Parameters are </w:t>
       </w:r>
-      <w:proofErr w:type="spellStart"/>
-      <w:r>
-        <w:t>fname</w:t>
-      </w:r>
-      <w:proofErr w:type="spellEnd"/>
-      <w:r>
-        <w:t xml:space="preserve"> &lt;</w:t>
-      </w:r>
-      <w:proofErr w:type="gramStart"/>
-      <w:r>
-        <w:t>VARCHAR(</w:t>
-      </w:r>
-      <w:proofErr w:type="gramEnd"/>
-      <w:r>
-        <w:t xml:space="preserve">50)&gt;, </w:t>
-      </w:r>
-      <w:proofErr w:type="spellStart"/>
-      <w:r>
-        <w:t>lname</w:t>
-      </w:r>
-      <w:proofErr w:type="spellEnd"/>
-      <w:r>
-        <w:t xml:space="preserve"> &lt;VARCHAR(50)&gt;, </w:t>
-      </w:r>
-      <w:proofErr w:type="spellStart"/>
-      <w:r>
-        <w:t>usr</w:t>
-      </w:r>
-      <w:proofErr w:type="spellEnd"/>
-      <w:r>
-        <w:t xml:space="preserve"> &lt;VARCHAR(50)&gt;, and </w:t>
-      </w:r>
-      <w:proofErr w:type="spellStart"/>
-      <w:r>
-        <w:t>pwd</w:t>
-      </w:r>
-      <w:proofErr w:type="spellEnd"/>
-      <w:r>
-        <w:t xml:space="preserve"> &lt;VARCHAR(50)&gt;]</w:t>
+      <w:r>
+        <w:t>fname &lt;VARCHAR(50)&gt;, lname &lt;VARCHAR(50)&gt;, usr &lt;VARCHAR(50)&gt;, and pwd &lt;VARCHAR(50)&gt;]</w:t>
       </w:r>
       <w:r>
         <w:br/>
@@ -2312,21 +2026,8 @@
           <w:numId w:val="1"/>
         </w:numPr>
       </w:pPr>
-      <w:proofErr w:type="spellStart"/>
-      <w:r>
-        <w:t>DeleteUser</w:t>
-      </w:r>
-      <w:proofErr w:type="spellEnd"/>
-      <w:r>
-        <w:t xml:space="preserve">: Used to delete a user from the Users table based on matching ID. [Parameter is </w:t>
-      </w:r>
-      <w:proofErr w:type="spellStart"/>
-      <w:r>
-        <w:t>userid</w:t>
-      </w:r>
-      <w:proofErr w:type="spellEnd"/>
-      <w:r>
-        <w:t xml:space="preserve"> &lt;INT&gt;]</w:t>
+      <w:r>
+        <w:t>DeleteUser: Used to delete a user from the Users table based on matching ID. [Parameter is userid &lt;INT&gt;]</w:t>
       </w:r>
       <w:r>
         <w:br/>
@@ -2340,75 +2041,14 @@
           <w:numId w:val="1"/>
         </w:numPr>
       </w:pPr>
-      <w:proofErr w:type="spellStart"/>
-      <w:r>
-        <w:t>AddContact</w:t>
-      </w:r>
-      <w:proofErr w:type="spellEnd"/>
-      <w:r>
-        <w:t xml:space="preserve">: Will make sure there is not already a contact with the same matching Phone, Email, and </w:t>
-      </w:r>
-      <w:proofErr w:type="spellStart"/>
-      <w:r>
-        <w:t>ContactID</w:t>
-      </w:r>
-      <w:proofErr w:type="spellEnd"/>
-      <w:r>
-        <w:t xml:space="preserve"> as the input parameters. If not, it will add a contact to the Contacts ta</w:t>
+      <w:r>
+        <w:t>AddContact: Will make sure there is not already a contact with the same matching Phone, Email, and ContactID as the input parameters. If not, it will add a contact to the Contacts ta</w:t>
       </w:r>
       <w:r>
         <w:t>ble and return the ID and otherwise return NULL.</w:t>
       </w:r>
       <w:r>
-        <w:t xml:space="preserve"> [Parameters are </w:t>
-      </w:r>
-      <w:proofErr w:type="spellStart"/>
-      <w:r>
-        <w:t>fname</w:t>
-      </w:r>
-      <w:proofErr w:type="spellEnd"/>
-      <w:r>
-        <w:t xml:space="preserve"> &lt;</w:t>
-      </w:r>
-      <w:proofErr w:type="gramStart"/>
-      <w:r>
-        <w:t>VARCHAR(</w:t>
-      </w:r>
-      <w:proofErr w:type="gramEnd"/>
-      <w:r>
-        <w:t xml:space="preserve">50)&gt;, </w:t>
-      </w:r>
-      <w:proofErr w:type="spellStart"/>
-      <w:r>
-        <w:t>lname</w:t>
-      </w:r>
-      <w:proofErr w:type="spellEnd"/>
-      <w:r>
-        <w:t xml:space="preserve"> &lt;VARCHAR(50)&gt;, </w:t>
-      </w:r>
-      <w:proofErr w:type="spellStart"/>
-      <w:r>
-        <w:t>phonenum</w:t>
-      </w:r>
-      <w:proofErr w:type="spellEnd"/>
-      <w:r>
-        <w:t xml:space="preserve"> &lt;VARCHAR(50)&gt;, </w:t>
-      </w:r>
-      <w:proofErr w:type="spellStart"/>
-      <w:r>
-        <w:t>emailadd</w:t>
-      </w:r>
-      <w:proofErr w:type="spellEnd"/>
-      <w:r>
-        <w:t xml:space="preserve"> &lt;VARCHAR(50)&gt;, </w:t>
-      </w:r>
-      <w:proofErr w:type="spellStart"/>
-      <w:r>
-        <w:t>userid</w:t>
-      </w:r>
-      <w:proofErr w:type="spellEnd"/>
-      <w:r>
-        <w:t xml:space="preserve"> &lt;INT&gt;]</w:t>
+        <w:t xml:space="preserve"> [Parameters are fname &lt;VARCHAR(50)&gt;, lname &lt;VARCHAR(50)&gt;, phonenum &lt;VARCHAR(50)&gt;, emailadd &lt;VARCHAR(50)&gt;, userid &lt;INT&gt;]</w:t>
       </w:r>
       <w:r>
         <w:br/>
@@ -2422,64 +2062,41 @@
           <w:numId w:val="1"/>
         </w:numPr>
       </w:pPr>
-      <w:proofErr w:type="spellStart"/>
-      <w:r>
-        <w:t>DeleteContact</w:t>
-      </w:r>
-      <w:proofErr w:type="spellEnd"/>
-      <w:r>
-        <w:t xml:space="preserve">: Will remove a contact with the matching information from the Contacts table. </w:t>
-      </w:r>
-      <w:r>
-        <w:t xml:space="preserve">[Parameters are </w:t>
-      </w:r>
-      <w:proofErr w:type="spellStart"/>
-      <w:r>
-        <w:t>fname</w:t>
-      </w:r>
-      <w:proofErr w:type="spellEnd"/>
-      <w:r>
-        <w:t xml:space="preserve"> &lt;</w:t>
-      </w:r>
-      <w:proofErr w:type="gramStart"/>
-      <w:r>
-        <w:t>VARCHAR(</w:t>
-      </w:r>
-      <w:proofErr w:type="gramEnd"/>
-      <w:r>
-        <w:t xml:space="preserve">50)&gt;, </w:t>
-      </w:r>
-      <w:proofErr w:type="spellStart"/>
-      <w:r>
-        <w:t>lname</w:t>
-      </w:r>
-      <w:proofErr w:type="spellEnd"/>
-      <w:r>
-        <w:t xml:space="preserve"> &lt;VARCHAR(50)&gt;, </w:t>
-      </w:r>
-      <w:proofErr w:type="spellStart"/>
-      <w:r>
-        <w:t>phonenum</w:t>
-      </w:r>
-      <w:proofErr w:type="spellEnd"/>
-      <w:r>
-        <w:t xml:space="preserve"> &lt;VARCHAR(50)&gt;, </w:t>
-      </w:r>
-      <w:proofErr w:type="spellStart"/>
-      <w:r>
-        <w:t>emailadd</w:t>
-      </w:r>
-      <w:proofErr w:type="spellEnd"/>
-      <w:r>
-        <w:t xml:space="preserve"> &lt;VARCHAR(50)&gt;, </w:t>
-      </w:r>
-      <w:proofErr w:type="spellStart"/>
-      <w:r>
-        <w:t>userid</w:t>
-      </w:r>
-      <w:proofErr w:type="spellEnd"/>
+      <w:r>
+        <w:t xml:space="preserve">DeleteContact: Will remove a contact with the </w:t>
+      </w:r>
+      <w:r>
+        <w:t>ID</w:t>
+      </w:r>
+      <w:r>
+        <w:t xml:space="preserve"> from the Contacts table. [</w:t>
+      </w:r>
+      <w:r>
+        <w:t>identifier</w:t>
+      </w:r>
       <w:r>
         <w:t xml:space="preserve"> &lt;INT&gt;]</w:t>
+      </w:r>
+      <w:r>
+        <w:br/>
+      </w:r>
+    </w:p>
+    <w:p>
+      <w:pPr>
+        <w:pStyle w:val="ListParagraph"/>
+        <w:numPr>
+          <w:ilvl w:val="0"/>
+          <w:numId w:val="1"/>
+        </w:numPr>
+      </w:pPr>
+      <w:r>
+        <w:t xml:space="preserve">EditContact: Will overwrite the Contacts table row with a new first name, last name, phone number, and email with the matching ID. [Parameters are </w:t>
+      </w:r>
+      <w:r>
+        <w:t>fname &lt;VARCHAR(50)&gt;, lname &lt;VARCHAR(50)&gt;, phonenum &lt;VARCHAR(50)&gt;, emailadd &lt;VARCHAR(50)&gt;</w:t>
+      </w:r>
+      <w:r>
+        <w:t>, identifier &lt;INT&gt;]</w:t>
       </w:r>
     </w:p>
     <w:sectPr>

</xml_diff>

<commit_message>
Added SearchContacts to the Database docs
</commit_message>
<xml_diff>
--- a/docs/Database.docx
+++ b/docs/Database.docx
@@ -31,8 +31,13 @@
       <w:r>
         <w:t xml:space="preserve">The project database platform is </w:t>
       </w:r>
-      <w:r>
-        <w:t>mysql  Ver 8.0.25-0ubuntu0.20.04.1 for Linux on x86_64 ((Ubuntu))</w:t>
+      <w:proofErr w:type="spellStart"/>
+      <w:r>
+        <w:t>mysql</w:t>
+      </w:r>
+      <w:proofErr w:type="spellEnd"/>
+      <w:r>
+        <w:t xml:space="preserve">  Ver 8.0.25-0ubuntu0.20.04.1 for Linux on x86_64 ((Ubuntu))</w:t>
       </w:r>
       <w:r>
         <w:t>. It will be the primary source of all user-related data and run on a Digital Ocean hosted server along with the API.</w:t>
@@ -47,7 +52,37 @@
       </w:r>
       <w:r>
         <w:tab/>
-        <w:t>To access the database, first connect to the Digital Ocean server through PuTTy or another capable software. Next, run the command ‘mysql -u insert_database_username_here -p’. Upon entering your password you will be given access to the database. Before continuing, run the command ‘use COP4331’ to set the target database to the project’s.</w:t>
+        <w:t xml:space="preserve">To access the database, first connect to the Digital Ocean server through </w:t>
+      </w:r>
+      <w:proofErr w:type="spellStart"/>
+      <w:r>
+        <w:t>PuTTy</w:t>
+      </w:r>
+      <w:proofErr w:type="spellEnd"/>
+      <w:r>
+        <w:t xml:space="preserve"> or another capable software. Next, run the command ‘</w:t>
+      </w:r>
+      <w:proofErr w:type="spellStart"/>
+      <w:r>
+        <w:t>mysql</w:t>
+      </w:r>
+      <w:proofErr w:type="spellEnd"/>
+      <w:r>
+        <w:t xml:space="preserve"> -u </w:t>
+      </w:r>
+      <w:proofErr w:type="spellStart"/>
+      <w:r>
+        <w:t>insert_database_username_here</w:t>
+      </w:r>
+      <w:proofErr w:type="spellEnd"/>
+      <w:r>
+        <w:t xml:space="preserve"> -p’. Upon entering your </w:t>
+      </w:r>
+      <w:r>
+        <w:t>password,</w:t>
+      </w:r>
+      <w:r>
+        <w:t xml:space="preserve"> you will be given access to the database. Before continuing, run the command ‘use COP4331’ to set the target database to the project’s.</w:t>
       </w:r>
     </w:p>
     <w:p>
@@ -91,7 +126,39 @@
         <w:t>7</w:t>
       </w:r>
       <w:r>
-        <w:t xml:space="preserve"> columns named ID, DateCreated, DateLastLoggedIn, Firstname, LastName, Username, </w:t>
+        <w:t xml:space="preserve"> columns named ID, </w:t>
+      </w:r>
+      <w:proofErr w:type="spellStart"/>
+      <w:r>
+        <w:t>DateCreated</w:t>
+      </w:r>
+      <w:proofErr w:type="spellEnd"/>
+      <w:r>
+        <w:t xml:space="preserve">, </w:t>
+      </w:r>
+      <w:proofErr w:type="spellStart"/>
+      <w:r>
+        <w:t>DateLastLoggedIn</w:t>
+      </w:r>
+      <w:proofErr w:type="spellEnd"/>
+      <w:r>
+        <w:t xml:space="preserve">, </w:t>
+      </w:r>
+      <w:proofErr w:type="spellStart"/>
+      <w:r>
+        <w:t>Firstname</w:t>
+      </w:r>
+      <w:proofErr w:type="spellEnd"/>
+      <w:r>
+        <w:t xml:space="preserve">, </w:t>
+      </w:r>
+      <w:proofErr w:type="spellStart"/>
+      <w:r>
+        <w:t>LastName</w:t>
+      </w:r>
+      <w:proofErr w:type="spellEnd"/>
+      <w:r>
+        <w:t xml:space="preserve">, Username, </w:t>
       </w:r>
       <w:r>
         <w:t xml:space="preserve">and </w:t>
@@ -100,7 +167,31 @@
         <w:t>Password</w:t>
       </w:r>
       <w:r>
-        <w:t>. ID keeps track of the unique User ID for every user of the site in the form of an INT. DateCreated keeps track of the date and time that the user account was created in the form of a DATETIME. DateLastLoggedIn tracks the most recent date and time a user logged in to the site and is represented as a DATETIME as well. FirstName and LastName are the first and last names of the suer respectively and are both represented as VARCHAR(50). Username and Password are also VARCHAR(50)s and store the username and the password of each user respectively.</w:t>
+        <w:t xml:space="preserve">. ID keeps track of the unique User ID for every user of the site in the form of an INT. </w:t>
+      </w:r>
+      <w:proofErr w:type="spellStart"/>
+      <w:r>
+        <w:t>DateCreated</w:t>
+      </w:r>
+      <w:proofErr w:type="spellEnd"/>
+      <w:r>
+        <w:t xml:space="preserve"> keeps track of the date and time that the user account was created in the form of a DATETIME. </w:t>
+      </w:r>
+      <w:proofErr w:type="spellStart"/>
+      <w:r>
+        <w:t>DateLastLoggedIn</w:t>
+      </w:r>
+      <w:proofErr w:type="spellEnd"/>
+      <w:r>
+        <w:t xml:space="preserve"> tracks the most recent date and time a user logged in to the site and is represented as a DATETIME as well. FirstName and </w:t>
+      </w:r>
+      <w:proofErr w:type="spellStart"/>
+      <w:r>
+        <w:t>LastName</w:t>
+      </w:r>
+      <w:proofErr w:type="spellEnd"/>
+      <w:r>
+        <w:t xml:space="preserve"> are the first and last names of the suer respectively and are both represented as VARCHAR(50). Username and Password are also VARCHAR(50)s and store the username and the password of each user respectively.</w:t>
       </w:r>
       <w:r>
         <w:br/>
@@ -177,6 +268,7 @@
                 <w:color w:val="000000"/>
               </w:rPr>
             </w:pPr>
+            <w:proofErr w:type="spellStart"/>
             <w:r>
               <w:rPr>
                 <w:rFonts w:ascii="Calibri" w:eastAsia="Times New Roman" w:hAnsi="Calibri" w:cs="Calibri"/>
@@ -184,6 +276,7 @@
               </w:rPr>
               <w:t>DateCreated</w:t>
             </w:r>
+            <w:proofErr w:type="spellEnd"/>
           </w:p>
         </w:tc>
         <w:tc>
@@ -208,6 +301,7 @@
                 <w:color w:val="000000"/>
               </w:rPr>
             </w:pPr>
+            <w:proofErr w:type="spellStart"/>
             <w:r>
               <w:rPr>
                 <w:rFonts w:ascii="Calibri" w:eastAsia="Times New Roman" w:hAnsi="Calibri" w:cs="Calibri"/>
@@ -215,6 +309,7 @@
               </w:rPr>
               <w:t>DateLastLoggedIn</w:t>
             </w:r>
+            <w:proofErr w:type="spellEnd"/>
           </w:p>
         </w:tc>
         <w:tc>
@@ -270,6 +365,7 @@
                 <w:color w:val="000000"/>
               </w:rPr>
             </w:pPr>
+            <w:proofErr w:type="spellStart"/>
             <w:r>
               <w:rPr>
                 <w:rFonts w:ascii="Calibri" w:eastAsia="Times New Roman" w:hAnsi="Calibri" w:cs="Calibri"/>
@@ -277,6 +373,7 @@
               </w:rPr>
               <w:t>LastName</w:t>
             </w:r>
+            <w:proofErr w:type="spellEnd"/>
           </w:p>
         </w:tc>
         <w:tc>
@@ -495,6 +592,7 @@
                 <w:color w:val="000000"/>
               </w:rPr>
             </w:pPr>
+            <w:proofErr w:type="spellStart"/>
             <w:r>
               <w:rPr>
                 <w:rFonts w:ascii="Calibri" w:eastAsia="Times New Roman" w:hAnsi="Calibri" w:cs="Calibri"/>
@@ -502,6 +600,7 @@
               </w:rPr>
               <w:t>Leinecker</w:t>
             </w:r>
+            <w:proofErr w:type="spellEnd"/>
           </w:p>
         </w:tc>
         <w:tc>
@@ -526,6 +625,7 @@
                 <w:color w:val="000000"/>
               </w:rPr>
             </w:pPr>
+            <w:proofErr w:type="spellStart"/>
             <w:r>
               <w:rPr>
                 <w:rFonts w:ascii="Calibri" w:eastAsia="Times New Roman" w:hAnsi="Calibri" w:cs="Calibri"/>
@@ -533,6 +633,7 @@
               </w:rPr>
               <w:t>RickL</w:t>
             </w:r>
+            <w:proofErr w:type="spellEnd"/>
           </w:p>
         </w:tc>
         <w:tc>
@@ -751,6 +852,7 @@
                 <w:color w:val="000000"/>
               </w:rPr>
             </w:pPr>
+            <w:proofErr w:type="spellStart"/>
             <w:r>
               <w:rPr>
                 <w:rFonts w:ascii="Calibri" w:eastAsia="Times New Roman" w:hAnsi="Calibri" w:cs="Calibri"/>
@@ -758,6 +860,7 @@
               </w:rPr>
               <w:t>TestAccount</w:t>
             </w:r>
+            <w:proofErr w:type="spellEnd"/>
           </w:p>
         </w:tc>
         <w:tc>
@@ -1026,7 +1129,63 @@
         </w:numPr>
       </w:pPr>
       <w:r>
-        <w:t>Contacts: The primary database table for storing user contact information. It has 7 columns named ID, DateCreated, FirstName, LastName, Phone, Email, and ContactID. ID is an INT reperesenting a unique contact identifier for each contact added. DateCreated is a DATETIME keeping track of when the contact was added. FirstName and LastName are VARCHAR(50)s that store the first and last name of the contact respectively. Phone is a VARCHAR(50) that stores the phone number of the contact. Email is a VARCHAR(50) that stores the mail address of the contact. ContactID is an INT that keeps track of which User ID is associated with the contact.</w:t>
+        <w:t xml:space="preserve">Contacts: The primary database table for storing user contact information. It has 7 columns named ID, </w:t>
+      </w:r>
+      <w:proofErr w:type="spellStart"/>
+      <w:r>
+        <w:t>DateCreated</w:t>
+      </w:r>
+      <w:proofErr w:type="spellEnd"/>
+      <w:r>
+        <w:t xml:space="preserve">, FirstName, </w:t>
+      </w:r>
+      <w:proofErr w:type="spellStart"/>
+      <w:r>
+        <w:t>LastName</w:t>
+      </w:r>
+      <w:proofErr w:type="spellEnd"/>
+      <w:r>
+        <w:t xml:space="preserve">, Phone, Email, and </w:t>
+      </w:r>
+      <w:proofErr w:type="spellStart"/>
+      <w:r>
+        <w:t>ContactID</w:t>
+      </w:r>
+      <w:proofErr w:type="spellEnd"/>
+      <w:r>
+        <w:t xml:space="preserve">. ID is an INT </w:t>
+      </w:r>
+      <w:proofErr w:type="spellStart"/>
+      <w:r>
+        <w:t>reperesenting</w:t>
+      </w:r>
+      <w:proofErr w:type="spellEnd"/>
+      <w:r>
+        <w:t xml:space="preserve"> a unique contact identifier for each contact added. </w:t>
+      </w:r>
+      <w:proofErr w:type="spellStart"/>
+      <w:r>
+        <w:t>DateCreated</w:t>
+      </w:r>
+      <w:proofErr w:type="spellEnd"/>
+      <w:r>
+        <w:t xml:space="preserve"> is a DATETIME keeping track of when the contact was added. FirstName and </w:t>
+      </w:r>
+      <w:proofErr w:type="spellStart"/>
+      <w:r>
+        <w:t>LastName</w:t>
+      </w:r>
+      <w:proofErr w:type="spellEnd"/>
+      <w:r>
+        <w:t xml:space="preserve"> are VARCHAR(50)s that store the first and last name of the contact respectively. Phone is a VARCHAR(50) that stores the phone number of the contact. Email is a VARCHAR(50) that stores the mail address of the contact. </w:t>
+      </w:r>
+      <w:proofErr w:type="spellStart"/>
+      <w:r>
+        <w:t>ContactID</w:t>
+      </w:r>
+      <w:proofErr w:type="spellEnd"/>
+      <w:r>
+        <w:t xml:space="preserve"> is an INT that keeps track of which User ID is associated with the contact.</w:t>
       </w:r>
     </w:p>
     <w:p/>
@@ -1104,6 +1263,7 @@
                 <w:color w:val="000000"/>
               </w:rPr>
             </w:pPr>
+            <w:proofErr w:type="spellStart"/>
             <w:r>
               <w:rPr>
                 <w:rFonts w:ascii="Calibri" w:eastAsia="Times New Roman" w:hAnsi="Calibri" w:cs="Calibri"/>
@@ -1111,6 +1271,7 @@
               </w:rPr>
               <w:t>DateCreated</w:t>
             </w:r>
+            <w:proofErr w:type="spellEnd"/>
           </w:p>
         </w:tc>
         <w:tc>
@@ -1166,6 +1327,7 @@
                 <w:color w:val="000000"/>
               </w:rPr>
             </w:pPr>
+            <w:proofErr w:type="spellStart"/>
             <w:r>
               <w:rPr>
                 <w:rFonts w:ascii="Calibri" w:eastAsia="Times New Roman" w:hAnsi="Calibri" w:cs="Calibri"/>
@@ -1173,6 +1335,7 @@
               </w:rPr>
               <w:t>LastName</w:t>
             </w:r>
+            <w:proofErr w:type="spellEnd"/>
           </w:p>
         </w:tc>
         <w:tc>
@@ -1259,6 +1422,7 @@
                 <w:color w:val="000000"/>
               </w:rPr>
             </w:pPr>
+            <w:proofErr w:type="spellStart"/>
             <w:r>
               <w:rPr>
                 <w:rFonts w:ascii="Calibri" w:eastAsia="Times New Roman" w:hAnsi="Calibri" w:cs="Calibri"/>
@@ -1266,6 +1430,7 @@
               </w:rPr>
               <w:t>ContactID</w:t>
             </w:r>
+            <w:proofErr w:type="spellEnd"/>
           </w:p>
         </w:tc>
       </w:tr>
@@ -1955,8 +2120,13 @@
     <w:p/>
     <w:p>
       <w:r>
-        <w:t>In this example, Pizza Hut is a contact of Fake Person and Dwayne Johnson is a contact of Rick Leinecker</w:t>
-      </w:r>
+        <w:t xml:space="preserve">In this example, Pizza Hut is a contact of Fake Person and Dwayne Johnson is a contact of Rick </w:t>
+      </w:r>
+      <w:proofErr w:type="spellStart"/>
+      <w:r>
+        <w:t>Leinecker</w:t>
+      </w:r>
+      <w:proofErr w:type="spellEnd"/>
       <w:r>
         <w:t>.</w:t>
       </w:r>
@@ -1994,7 +2164,23 @@
         </w:numPr>
       </w:pPr>
       <w:r>
-        <w:t>Login: Will search through the Users table and return a User ID if it finds a row with a matching Username and Password pair to the passed in parameters. Will return NULL otherwise. [Parameters are usr &lt;VARCHAR(50)&gt; and pwd &lt;VARCHAR(50)&gt;]</w:t>
+        <w:t xml:space="preserve">Login: Will search through the Users table and return a User ID if it finds a row with a matching Username and Password pair to the passed in parameters. Will return NULL otherwise. [Parameters are </w:t>
+      </w:r>
+      <w:proofErr w:type="spellStart"/>
+      <w:r>
+        <w:t>usr</w:t>
+      </w:r>
+      <w:proofErr w:type="spellEnd"/>
+      <w:r>
+        <w:t xml:space="preserve"> &lt;VARCHAR(50)&gt; and </w:t>
+      </w:r>
+      <w:proofErr w:type="spellStart"/>
+      <w:r>
+        <w:t>pwd</w:t>
+      </w:r>
+      <w:proofErr w:type="spellEnd"/>
+      <w:r>
+        <w:t xml:space="preserve"> &lt;VARCHAR(50)&gt;]</w:t>
       </w:r>
       <w:r>
         <w:br/>
@@ -2011,8 +2197,37 @@
       <w:r>
         <w:t xml:space="preserve">Register: Will search the Users table to make sure that there is no Username that matches the one passed in with the parameters. If there are none, it will add the user and return the User ID. Otherwise it will return NULL. [Parameters are </w:t>
       </w:r>
-      <w:r>
-        <w:t>fname &lt;VARCHAR(50)&gt;, lname &lt;VARCHAR(50)&gt;, usr &lt;VARCHAR(50)&gt;, and pwd &lt;VARCHAR(50)&gt;]</w:t>
+      <w:proofErr w:type="spellStart"/>
+      <w:r>
+        <w:t>fname</w:t>
+      </w:r>
+      <w:proofErr w:type="spellEnd"/>
+      <w:r>
+        <w:t xml:space="preserve"> &lt;VARCHAR(50)&gt;, </w:t>
+      </w:r>
+      <w:proofErr w:type="spellStart"/>
+      <w:r>
+        <w:t>lname</w:t>
+      </w:r>
+      <w:proofErr w:type="spellEnd"/>
+      <w:r>
+        <w:t xml:space="preserve"> &lt;VARCHAR(50)&gt;, </w:t>
+      </w:r>
+      <w:proofErr w:type="spellStart"/>
+      <w:r>
+        <w:t>usr</w:t>
+      </w:r>
+      <w:proofErr w:type="spellEnd"/>
+      <w:r>
+        <w:t xml:space="preserve"> &lt;VARCHAR(50)&gt;, and </w:t>
+      </w:r>
+      <w:proofErr w:type="spellStart"/>
+      <w:r>
+        <w:t>pwd</w:t>
+      </w:r>
+      <w:proofErr w:type="spellEnd"/>
+      <w:r>
+        <w:t xml:space="preserve"> &lt;VARCHAR(50)&gt;]</w:t>
       </w:r>
       <w:r>
         <w:br/>
@@ -2026,8 +2241,21 @@
           <w:numId w:val="1"/>
         </w:numPr>
       </w:pPr>
-      <w:r>
-        <w:t>DeleteUser: Used to delete a user from the Users table based on matching ID. [Parameter is userid &lt;INT&gt;]</w:t>
+      <w:proofErr w:type="spellStart"/>
+      <w:r>
+        <w:t>DeleteUser</w:t>
+      </w:r>
+      <w:proofErr w:type="spellEnd"/>
+      <w:r>
+        <w:t xml:space="preserve">: Used to delete a user from the Users table based on matching ID. [Parameter is </w:t>
+      </w:r>
+      <w:proofErr w:type="spellStart"/>
+      <w:r>
+        <w:t>userid</w:t>
+      </w:r>
+      <w:proofErr w:type="spellEnd"/>
+      <w:r>
+        <w:t xml:space="preserve"> &lt;INT&gt;]</w:t>
       </w:r>
       <w:r>
         <w:br/>
@@ -2041,14 +2269,67 @@
           <w:numId w:val="1"/>
         </w:numPr>
       </w:pPr>
-      <w:r>
-        <w:t>AddContact: Will make sure there is not already a contact with the same matching Phone, Email, and ContactID as the input parameters. If not, it will add a contact to the Contacts ta</w:t>
+      <w:proofErr w:type="spellStart"/>
+      <w:r>
+        <w:t>AddContact</w:t>
+      </w:r>
+      <w:proofErr w:type="spellEnd"/>
+      <w:r>
+        <w:t xml:space="preserve">: Will make sure there is not already a contact with the same matching Phone, Email, and </w:t>
+      </w:r>
+      <w:proofErr w:type="spellStart"/>
+      <w:r>
+        <w:t>ContactID</w:t>
+      </w:r>
+      <w:proofErr w:type="spellEnd"/>
+      <w:r>
+        <w:t xml:space="preserve"> as the input parameters. If not, it will add a contact to the Contacts ta</w:t>
       </w:r>
       <w:r>
         <w:t>ble and return the ID and otherwise return NULL.</w:t>
       </w:r>
       <w:r>
-        <w:t xml:space="preserve"> [Parameters are fname &lt;VARCHAR(50)&gt;, lname &lt;VARCHAR(50)&gt;, phonenum &lt;VARCHAR(50)&gt;, emailadd &lt;VARCHAR(50)&gt;, userid &lt;INT&gt;]</w:t>
+        <w:t xml:space="preserve"> [Parameters are </w:t>
+      </w:r>
+      <w:proofErr w:type="spellStart"/>
+      <w:r>
+        <w:t>fname</w:t>
+      </w:r>
+      <w:proofErr w:type="spellEnd"/>
+      <w:r>
+        <w:t xml:space="preserve"> &lt;VARCHAR(50)&gt;, </w:t>
+      </w:r>
+      <w:proofErr w:type="spellStart"/>
+      <w:r>
+        <w:t>lname</w:t>
+      </w:r>
+      <w:proofErr w:type="spellEnd"/>
+      <w:r>
+        <w:t xml:space="preserve"> &lt;VARCHAR(50)&gt;, </w:t>
+      </w:r>
+      <w:proofErr w:type="spellStart"/>
+      <w:r>
+        <w:t>phonenum</w:t>
+      </w:r>
+      <w:proofErr w:type="spellEnd"/>
+      <w:r>
+        <w:t xml:space="preserve"> &lt;VARCHAR(50)&gt;, </w:t>
+      </w:r>
+      <w:proofErr w:type="spellStart"/>
+      <w:r>
+        <w:t>emailadd</w:t>
+      </w:r>
+      <w:proofErr w:type="spellEnd"/>
+      <w:r>
+        <w:t xml:space="preserve"> &lt;VARCHAR(50)&gt;, </w:t>
+      </w:r>
+      <w:proofErr w:type="spellStart"/>
+      <w:r>
+        <w:t>userid</w:t>
+      </w:r>
+      <w:proofErr w:type="spellEnd"/>
+      <w:r>
+        <w:t xml:space="preserve"> &lt;INT&gt;]</w:t>
       </w:r>
       <w:r>
         <w:br/>
@@ -2062,8 +2343,13 @@
           <w:numId w:val="1"/>
         </w:numPr>
       </w:pPr>
-      <w:r>
-        <w:t xml:space="preserve">DeleteContact: Will remove a contact with the </w:t>
+      <w:proofErr w:type="spellStart"/>
+      <w:r>
+        <w:t>DeleteContact</w:t>
+      </w:r>
+      <w:proofErr w:type="spellEnd"/>
+      <w:r>
+        <w:t xml:space="preserve">: Will remove a contact with the </w:t>
       </w:r>
       <w:r>
         <w:t>ID</w:t>
@@ -2089,14 +2375,137 @@
           <w:numId w:val="1"/>
         </w:numPr>
       </w:pPr>
-      <w:r>
-        <w:t xml:space="preserve">EditContact: Will overwrite the Contacts table row with a new first name, last name, phone number, and email with the matching ID. [Parameters are </w:t>
-      </w:r>
-      <w:r>
-        <w:t>fname &lt;VARCHAR(50)&gt;, lname &lt;VARCHAR(50)&gt;, phonenum &lt;VARCHAR(50)&gt;, emailadd &lt;VARCHAR(50)&gt;</w:t>
-      </w:r>
-      <w:r>
-        <w:t>, identifier &lt;INT&gt;]</w:t>
+      <w:proofErr w:type="spellStart"/>
+      <w:r>
+        <w:t>EditContact</w:t>
+      </w:r>
+      <w:proofErr w:type="spellEnd"/>
+      <w:r>
+        <w:t xml:space="preserve">: Will overwrite the Contacts table row with a new first name, last name, phone number, and email with the matching ID. [Parameters are </w:t>
+      </w:r>
+      <w:proofErr w:type="spellStart"/>
+      <w:r>
+        <w:t>fname</w:t>
+      </w:r>
+      <w:proofErr w:type="spellEnd"/>
+      <w:r>
+        <w:t xml:space="preserve"> &lt;VARCHAR(50)&gt;, </w:t>
+      </w:r>
+      <w:proofErr w:type="spellStart"/>
+      <w:r>
+        <w:t>lname</w:t>
+      </w:r>
+      <w:proofErr w:type="spellEnd"/>
+      <w:r>
+        <w:t xml:space="preserve"> &lt;VARCHAR(50)&gt;, </w:t>
+      </w:r>
+      <w:proofErr w:type="spellStart"/>
+      <w:r>
+        <w:t>phonenum</w:t>
+      </w:r>
+      <w:proofErr w:type="spellEnd"/>
+      <w:r>
+        <w:t xml:space="preserve"> &lt;VARCHAR(50)&gt;, </w:t>
+      </w:r>
+      <w:proofErr w:type="spellStart"/>
+      <w:r>
+        <w:t>emailadd</w:t>
+      </w:r>
+      <w:proofErr w:type="spellEnd"/>
+      <w:r>
+        <w:t xml:space="preserve"> &lt;VARCHAR(50)&gt;, identifier &lt;INT&gt;]</w:t>
+      </w:r>
+      <w:r>
+        <w:br/>
+      </w:r>
+    </w:p>
+    <w:p>
+      <w:pPr>
+        <w:pStyle w:val="ListParagraph"/>
+        <w:numPr>
+          <w:ilvl w:val="0"/>
+          <w:numId w:val="1"/>
+        </w:numPr>
+      </w:pPr>
+      <w:proofErr w:type="spellStart"/>
+      <w:r>
+        <w:t>SearchContacts</w:t>
+      </w:r>
+      <w:proofErr w:type="spellEnd"/>
+      <w:r>
+        <w:t xml:space="preserve">: Will return all contact data for every row in the Contacts table that contains the first and last name search query </w:t>
+      </w:r>
+      <w:r>
+        <w:t>and</w:t>
+      </w:r>
+      <w:r>
+        <w:t xml:space="preserve"> has a </w:t>
+      </w:r>
+      <w:proofErr w:type="spellStart"/>
+      <w:r>
+        <w:t>ContactID</w:t>
+      </w:r>
+      <w:proofErr w:type="spellEnd"/>
+      <w:r>
+        <w:t xml:space="preserve"> that matches the </w:t>
+      </w:r>
+      <w:proofErr w:type="spellStart"/>
+      <w:r>
+        <w:t>userid</w:t>
+      </w:r>
+      <w:proofErr w:type="spellEnd"/>
+      <w:r>
+        <w:t>.</w:t>
+      </w:r>
+      <w:r>
+        <w:t xml:space="preserve"> </w:t>
+      </w:r>
+      <w:r>
+        <w:t xml:space="preserve">If no first name or last name is </w:t>
+      </w:r>
+      <w:r>
+        <w:t>supplied,</w:t>
+      </w:r>
+      <w:r>
+        <w:t xml:space="preserve"> then the stored procedure will return all contacts associated with the </w:t>
+      </w:r>
+      <w:proofErr w:type="spellStart"/>
+      <w:r>
+        <w:t>userid</w:t>
+      </w:r>
+      <w:proofErr w:type="spellEnd"/>
+      <w:r>
+        <w:t xml:space="preserve">. </w:t>
+      </w:r>
+      <w:r>
+        <w:t xml:space="preserve">[Parameters are </w:t>
+      </w:r>
+      <w:proofErr w:type="spellStart"/>
+      <w:r>
+        <w:t>fname</w:t>
+      </w:r>
+      <w:proofErr w:type="spellEnd"/>
+      <w:r>
+        <w:t xml:space="preserve"> &lt;VARCHAR(50)&gt;, </w:t>
+      </w:r>
+      <w:proofErr w:type="spellStart"/>
+      <w:r>
+        <w:t>lname</w:t>
+      </w:r>
+      <w:proofErr w:type="spellEnd"/>
+      <w:r>
+        <w:t xml:space="preserve"> &lt;VARCHAR(50</w:t>
+      </w:r>
+      <w:r>
+        <w:t xml:space="preserve">)&gt;, </w:t>
+      </w:r>
+      <w:proofErr w:type="spellStart"/>
+      <w:r>
+        <w:t>userid</w:t>
+      </w:r>
+      <w:proofErr w:type="spellEnd"/>
+      <w:r>
+        <w:t xml:space="preserve"> &lt;INT&gt;]</w:t>
       </w:r>
     </w:p>
     <w:sectPr>

</xml_diff>

<commit_message>
Added API routes for each of the stored procedures in the DB. Upated database docs
</commit_message>
<xml_diff>
--- a/docs/Database.docx
+++ b/docs/Database.docx
@@ -32,12 +32,17 @@
         <w:t xml:space="preserve">The project database platform is </w:t>
       </w:r>
       <w:proofErr w:type="spellStart"/>
+      <w:proofErr w:type="gramStart"/>
       <w:r>
         <w:t>mysql</w:t>
       </w:r>
       <w:proofErr w:type="spellEnd"/>
       <w:r>
-        <w:t xml:space="preserve">  Ver 8.0.25-0ubuntu0.20.04.1 for Linux on x86_64 ((Ubuntu))</w:t>
+        <w:t xml:space="preserve">  Ver</w:t>
+      </w:r>
+      <w:proofErr w:type="gramEnd"/>
+      <w:r>
+        <w:t xml:space="preserve"> 8.0.25-0ubuntu0.20.04.1 for Linux on x86_64 ((Ubuntu))</w:t>
       </w:r>
       <w:r>
         <w:t>. It will be the primary source of all user-related data and run on a Digital Ocean hosted server along with the API.</w:t>
@@ -82,7 +87,15 @@
         <w:t>password,</w:t>
       </w:r>
       <w:r>
-        <w:t xml:space="preserve"> you will be given access to the database. Before continuing, run the command ‘use COP4331’ to set the target database to the project’s.</w:t>
+        <w:t xml:space="preserve"> you will be given access to the database. Before continuing, run the command ‘use COP4331’ to set the target database to the </w:t>
+      </w:r>
+      <w:proofErr w:type="gramStart"/>
+      <w:r>
+        <w:t>project’s</w:t>
+      </w:r>
+      <w:proofErr w:type="gramEnd"/>
+      <w:r>
+        <w:t>.</w:t>
       </w:r>
     </w:p>
     <w:p>
@@ -191,7 +204,23 @@
       </w:r>
       <w:proofErr w:type="spellEnd"/>
       <w:r>
-        <w:t xml:space="preserve"> are the first and last names of the suer respectively and are both represented as VARCHAR(50). Username and Password are also VARCHAR(50)s and store the username and the password of each user respectively.</w:t>
+        <w:t xml:space="preserve"> are the first and last names of the suer respectively and are both represented as </w:t>
+      </w:r>
+      <w:proofErr w:type="gramStart"/>
+      <w:r>
+        <w:t>VARCHAR(</w:t>
+      </w:r>
+      <w:proofErr w:type="gramEnd"/>
+      <w:r>
+        <w:t xml:space="preserve">50). Username and Password are also </w:t>
+      </w:r>
+      <w:proofErr w:type="gramStart"/>
+      <w:r>
+        <w:t>VARCHAR(</w:t>
+      </w:r>
+      <w:proofErr w:type="gramEnd"/>
+      <w:r>
+        <w:t>50)s and store the username and the password of each user respectively.</w:t>
       </w:r>
       <w:r>
         <w:br/>
@@ -1177,7 +1206,31 @@
       </w:r>
       <w:proofErr w:type="spellEnd"/>
       <w:r>
-        <w:t xml:space="preserve"> are VARCHAR(50)s that store the first and last name of the contact respectively. Phone is a VARCHAR(50) that stores the phone number of the contact. Email is a VARCHAR(50) that stores the mail address of the contact. </w:t>
+        <w:t xml:space="preserve"> are </w:t>
+      </w:r>
+      <w:proofErr w:type="gramStart"/>
+      <w:r>
+        <w:t>VARCHAR(</w:t>
+      </w:r>
+      <w:proofErr w:type="gramEnd"/>
+      <w:r>
+        <w:t xml:space="preserve">50)s that store the first and last name of the contact respectively. Phone is a </w:t>
+      </w:r>
+      <w:proofErr w:type="gramStart"/>
+      <w:r>
+        <w:t>VARCHAR(</w:t>
+      </w:r>
+      <w:proofErr w:type="gramEnd"/>
+      <w:r>
+        <w:t xml:space="preserve">50) that stores the phone number of the contact. Email is a </w:t>
+      </w:r>
+      <w:proofErr w:type="gramStart"/>
+      <w:r>
+        <w:t>VARCHAR(</w:t>
+      </w:r>
+      <w:proofErr w:type="gramEnd"/>
+      <w:r>
+        <w:t xml:space="preserve">50) that stores the mail address of the contact. </w:t>
       </w:r>
       <w:proofErr w:type="spellStart"/>
       <w:r>
@@ -2164,7 +2217,13 @@
         </w:numPr>
       </w:pPr>
       <w:r>
-        <w:t xml:space="preserve">Login: Will search through the Users table and return a User ID if it finds a row with a matching Username and Password pair to the passed in parameters. Will return NULL otherwise. [Parameters are </w:t>
+        <w:t xml:space="preserve">Login: Will search through the Users table and return a User ID if it finds a row with a matching Username and Password pair to the passed in parameters. Will return </w:t>
+      </w:r>
+      <w:r>
+        <w:t>an empty response</w:t>
+      </w:r>
+      <w:r>
+        <w:t xml:space="preserve"> otherwise. [Parameters are </w:t>
       </w:r>
       <w:proofErr w:type="spellStart"/>
       <w:r>
@@ -2172,7 +2231,15 @@
       </w:r>
       <w:proofErr w:type="spellEnd"/>
       <w:r>
-        <w:t xml:space="preserve"> &lt;VARCHAR(50)&gt; and </w:t>
+        <w:t xml:space="preserve"> &lt;</w:t>
+      </w:r>
+      <w:proofErr w:type="gramStart"/>
+      <w:r>
+        <w:t>VARCHAR(</w:t>
+      </w:r>
+      <w:proofErr w:type="gramEnd"/>
+      <w:r>
+        <w:t xml:space="preserve">50)&gt; and </w:t>
       </w:r>
       <w:proofErr w:type="spellStart"/>
       <w:r>
@@ -2195,7 +2262,13 @@
         </w:numPr>
       </w:pPr>
       <w:r>
-        <w:t xml:space="preserve">Register: Will search the Users table to make sure that there is no Username that matches the one passed in with the parameters. If there are none, it will add the user and return the User ID. Otherwise it will return NULL. [Parameters are </w:t>
+        <w:t xml:space="preserve">Register: Will search the Users table to make sure that there is no Username that matches the one passed in with the parameters. If there are none, it will add the user and return the User ID. Otherwise it will return </w:t>
+      </w:r>
+      <w:r>
+        <w:t>an empty response</w:t>
+      </w:r>
+      <w:r>
+        <w:t xml:space="preserve">. [Parameters are </w:t>
       </w:r>
       <w:proofErr w:type="spellStart"/>
       <w:r>
@@ -2203,7 +2276,15 @@
       </w:r>
       <w:proofErr w:type="spellEnd"/>
       <w:r>
-        <w:t xml:space="preserve"> &lt;VARCHAR(50)&gt;, </w:t>
+        <w:t xml:space="preserve"> &lt;</w:t>
+      </w:r>
+      <w:proofErr w:type="gramStart"/>
+      <w:r>
+        <w:t>VARCHAR(</w:t>
+      </w:r>
+      <w:proofErr w:type="gramEnd"/>
+      <w:r>
+        <w:t xml:space="preserve">50)&gt;, </w:t>
       </w:r>
       <w:proofErr w:type="spellStart"/>
       <w:r>
@@ -2297,7 +2378,15 @@
       </w:r>
       <w:proofErr w:type="spellEnd"/>
       <w:r>
-        <w:t xml:space="preserve"> &lt;VARCHAR(50)&gt;, </w:t>
+        <w:t xml:space="preserve"> &lt;</w:t>
+      </w:r>
+      <w:proofErr w:type="gramStart"/>
+      <w:r>
+        <w:t>VARCHAR(</w:t>
+      </w:r>
+      <w:proofErr w:type="gramEnd"/>
+      <w:r>
+        <w:t xml:space="preserve">50)&gt;, </w:t>
       </w:r>
       <w:proofErr w:type="spellStart"/>
       <w:r>
@@ -2389,7 +2478,15 @@
       </w:r>
       <w:proofErr w:type="spellEnd"/>
       <w:r>
-        <w:t xml:space="preserve"> &lt;VARCHAR(50)&gt;, </w:t>
+        <w:t xml:space="preserve"> &lt;</w:t>
+      </w:r>
+      <w:proofErr w:type="gramStart"/>
+      <w:r>
+        <w:t>VARCHAR(</w:t>
+      </w:r>
+      <w:proofErr w:type="gramEnd"/>
+      <w:r>
+        <w:t xml:space="preserve">50)&gt;, </w:t>
       </w:r>
       <w:proofErr w:type="spellStart"/>
       <w:r>
@@ -2486,18 +2583,23 @@
       </w:r>
       <w:proofErr w:type="spellEnd"/>
       <w:r>
+        <w:t xml:space="preserve"> &lt;</w:t>
+      </w:r>
+      <w:proofErr w:type="gramStart"/>
+      <w:r>
+        <w:t>VARCHAR(</w:t>
+      </w:r>
+      <w:proofErr w:type="gramEnd"/>
+      <w:r>
+        <w:t xml:space="preserve">50)&gt;, </w:t>
+      </w:r>
+      <w:proofErr w:type="spellStart"/>
+      <w:r>
+        <w:t>lname</w:t>
+      </w:r>
+      <w:proofErr w:type="spellEnd"/>
+      <w:r>
         <w:t xml:space="preserve"> &lt;VARCHAR(50)&gt;, </w:t>
-      </w:r>
-      <w:proofErr w:type="spellStart"/>
-      <w:r>
-        <w:t>lname</w:t>
-      </w:r>
-      <w:proofErr w:type="spellEnd"/>
-      <w:r>
-        <w:t xml:space="preserve"> &lt;VARCHAR(50</w:t>
-      </w:r>
-      <w:r>
-        <w:t xml:space="preserve">)&gt;, </w:t>
       </w:r>
       <w:proofErr w:type="spellStart"/>
       <w:r>

</xml_diff>